<commit_message>
Added explanation of normalization.
</commit_message>
<xml_diff>
--- a/Homework1_Nick_petty.docx
+++ b/Homework1_Nick_petty.docx
@@ -758,8 +758,6 @@
         </w:rPr>
         <w:t xml:space="preserve">  These results were verified with Gephi.</w:t>
       </w:r>
-      <w:bookmarkStart w:id="0" w:name="_GoBack"/>
-      <w:bookmarkEnd w:id="0"/>
     </w:p>
     <w:p>
       <w:pPr>
@@ -2545,6 +2543,27 @@
         <w:t>Closeness Centrality</w:t>
       </w:r>
     </w:p>
+    <w:p>
+      <w:pPr>
+        <w:rPr>
+          <w:color w:val="4F81BD" w:themeColor="accent1"/>
+        </w:rPr>
+      </w:pPr>
+      <w:r>
+        <w:rPr>
+          <w:color w:val="4F81BD" w:themeColor="accent1"/>
+        </w:rPr>
+        <w:t>The score is the inverse of the sum of all shortest paths from a node.  T</w:t>
+      </w:r>
+      <w:bookmarkStart w:id="0" w:name="_GoBack"/>
+      <w:bookmarkEnd w:id="0"/>
+      <w:r>
+        <w:rPr>
+          <w:color w:val="4F81BD" w:themeColor="accent1"/>
+        </w:rPr>
+        <w:t>he normalization factor is 12.</w:t>
+      </w:r>
+    </w:p>
     <w:tbl>
       <w:tblPr>
         <w:tblpPr w:leftFromText="180" w:rightFromText="180" w:vertAnchor="text" w:horzAnchor="page" w:tblpXSpec="center" w:tblpY="95"/>
@@ -5290,6 +5309,7 @@
                 <w:szCs w:val="24"/>
                 <w:lang w:eastAsia="ja-JP"/>
               </w:rPr>
+              <w:lastRenderedPageBreak/>
               <w:t>e</w:t>
             </w:r>
           </w:p>
@@ -5827,7 +5847,6 @@
                 <w:szCs w:val="24"/>
                 <w:lang w:eastAsia="ja-JP"/>
               </w:rPr>
-              <w:lastRenderedPageBreak/>
               <w:t>f</w:t>
             </w:r>
           </w:p>

</xml_diff>

<commit_message>
Fixed adjacency matrix and associated values.
</commit_message>
<xml_diff>
--- a/Homework1_Nick_petty.docx
+++ b/Homework1_Nick_petty.docx
@@ -11893,7 +11893,6 @@
           <w:color w:val="4F81BD" w:themeColor="accent1"/>
         </w:rPr>
       </w:pPr>
-      <w:bookmarkStart w:id="0" w:name="_GoBack"/>
       <w:r>
         <w:rPr>
           <w:b/>
@@ -11963,7 +11962,6 @@
             <w:noWrap/>
             <w:hideMark/>
           </w:tcPr>
-          <w:bookmarkEnd w:id="0"/>
           <w:p>
             <w:pPr>
               <w:rPr>
@@ -12774,21 +12772,22 @@
           <w:tcPr>
             <w:tcW w:w="1291" w:type="dxa"/>
             <w:noWrap/>
-            <w:hideMark/>
-          </w:tcPr>
-          <w:p>
-            <w:pPr>
-              <w:rPr>
-                <w:b/>
-                <w:color w:val="4F81BD" w:themeColor="accent1"/>
-              </w:rPr>
-            </w:pPr>
-            <w:r>
-              <w:rPr>
-                <w:b/>
-                <w:color w:val="4F81BD" w:themeColor="accent1"/>
-              </w:rPr>
-              <w:t>0.219</w:t>
+            <w:vAlign w:val="center"/>
+            <w:hideMark/>
+          </w:tcPr>
+          <w:p>
+            <w:pPr>
+              <w:rPr>
+                <w:b/>
+                <w:color w:val="4F81BD" w:themeColor="accent1"/>
+              </w:rPr>
+            </w:pPr>
+            <w:r>
+              <w:rPr>
+                <w:rFonts w:ascii="Calibri" w:eastAsia="Times New Roman" w:hAnsi="Calibri"/>
+                <w:color w:val="4F81BD" w:themeColor="accent1"/>
+              </w:rPr>
+              <w:t>0.198</w:t>
             </w:r>
           </w:p>
         </w:tc>
@@ -12801,13 +12800,11 @@
           <w:p>
             <w:pPr>
               <w:rPr>
-                <w:b/>
-                <w:color w:val="4F81BD" w:themeColor="accent1"/>
-              </w:rPr>
-            </w:pPr>
-            <w:r>
-              <w:rPr>
-                <w:b/>
+                <w:color w:val="4F81BD" w:themeColor="accent1"/>
+              </w:rPr>
+            </w:pPr>
+            <w:r>
+              <w:rPr>
                 <w:color w:val="4F81BD" w:themeColor="accent1"/>
               </w:rPr>
               <w:t>0.592</w:t>
@@ -13195,21 +13192,22 @@
           <w:tcPr>
             <w:tcW w:w="1291" w:type="dxa"/>
             <w:noWrap/>
-            <w:hideMark/>
-          </w:tcPr>
-          <w:p>
-            <w:pPr>
-              <w:rPr>
-                <w:b/>
-                <w:color w:val="4F81BD" w:themeColor="accent1"/>
-              </w:rPr>
-            </w:pPr>
-            <w:r>
-              <w:rPr>
-                <w:b/>
-                <w:color w:val="4F81BD" w:themeColor="accent1"/>
-              </w:rPr>
-              <w:t>0.300</w:t>
+            <w:vAlign w:val="center"/>
+            <w:hideMark/>
+          </w:tcPr>
+          <w:p>
+            <w:pPr>
+              <w:rPr>
+                <w:b/>
+                <w:color w:val="4F81BD" w:themeColor="accent1"/>
+              </w:rPr>
+            </w:pPr>
+            <w:r>
+              <w:rPr>
+                <w:rFonts w:ascii="Calibri" w:eastAsia="Times New Roman" w:hAnsi="Calibri"/>
+                <w:color w:val="4F81BD" w:themeColor="accent1"/>
+              </w:rPr>
+              <w:t>0.280</w:t>
             </w:r>
           </w:p>
         </w:tc>
@@ -13222,13 +13220,11 @@
           <w:p>
             <w:pPr>
               <w:rPr>
-                <w:b/>
-                <w:color w:val="4F81BD" w:themeColor="accent1"/>
-              </w:rPr>
-            </w:pPr>
-            <w:r>
-              <w:rPr>
-                <w:b/>
+                <w:color w:val="4F81BD" w:themeColor="accent1"/>
+              </w:rPr>
+            </w:pPr>
+            <w:r>
+              <w:rPr>
                 <w:color w:val="4F81BD" w:themeColor="accent1"/>
               </w:rPr>
               <w:t>0.838</w:t>
@@ -13616,21 +13612,22 @@
           <w:tcPr>
             <w:tcW w:w="1291" w:type="dxa"/>
             <w:noWrap/>
-            <w:hideMark/>
-          </w:tcPr>
-          <w:p>
-            <w:pPr>
-              <w:rPr>
-                <w:b/>
-                <w:color w:val="4F81BD" w:themeColor="accent1"/>
-              </w:rPr>
-            </w:pPr>
-            <w:r>
-              <w:rPr>
-                <w:b/>
-                <w:color w:val="4F81BD" w:themeColor="accent1"/>
-              </w:rPr>
-              <w:t>0.300</w:t>
+            <w:vAlign w:val="center"/>
+            <w:hideMark/>
+          </w:tcPr>
+          <w:p>
+            <w:pPr>
+              <w:rPr>
+                <w:b/>
+                <w:color w:val="4F81BD" w:themeColor="accent1"/>
+              </w:rPr>
+            </w:pPr>
+            <w:r>
+              <w:rPr>
+                <w:rFonts w:ascii="Calibri" w:eastAsia="Times New Roman" w:hAnsi="Calibri"/>
+                <w:color w:val="4F81BD" w:themeColor="accent1"/>
+              </w:rPr>
+              <w:t>0.280</w:t>
             </w:r>
           </w:p>
         </w:tc>
@@ -13643,13 +13640,11 @@
           <w:p>
             <w:pPr>
               <w:rPr>
-                <w:b/>
-                <w:color w:val="4F81BD" w:themeColor="accent1"/>
-              </w:rPr>
-            </w:pPr>
-            <w:r>
-              <w:rPr>
-                <w:b/>
+                <w:color w:val="4F81BD" w:themeColor="accent1"/>
+              </w:rPr>
+            </w:pPr>
+            <w:r>
+              <w:rPr>
                 <w:color w:val="4F81BD" w:themeColor="accent1"/>
               </w:rPr>
               <w:t>0.838</w:t>
@@ -14037,21 +14032,22 @@
           <w:tcPr>
             <w:tcW w:w="1291" w:type="dxa"/>
             <w:noWrap/>
-            <w:hideMark/>
-          </w:tcPr>
-          <w:p>
-            <w:pPr>
-              <w:rPr>
-                <w:b/>
-                <w:color w:val="4F81BD" w:themeColor="accent1"/>
-              </w:rPr>
-            </w:pPr>
-            <w:r>
-              <w:rPr>
-                <w:b/>
-                <w:color w:val="4F81BD" w:themeColor="accent1"/>
-              </w:rPr>
-              <w:t>0.300</w:t>
+            <w:vAlign w:val="center"/>
+            <w:hideMark/>
+          </w:tcPr>
+          <w:p>
+            <w:pPr>
+              <w:rPr>
+                <w:b/>
+                <w:color w:val="4F81BD" w:themeColor="accent1"/>
+              </w:rPr>
+            </w:pPr>
+            <w:r>
+              <w:rPr>
+                <w:rFonts w:ascii="Calibri" w:eastAsia="Times New Roman" w:hAnsi="Calibri"/>
+                <w:color w:val="4F81BD" w:themeColor="accent1"/>
+              </w:rPr>
+              <w:t>0.316</w:t>
             </w:r>
           </w:p>
         </w:tc>
@@ -14064,13 +14060,11 @@
           <w:p>
             <w:pPr>
               <w:rPr>
-                <w:b/>
-                <w:color w:val="4F81BD" w:themeColor="accent1"/>
-              </w:rPr>
-            </w:pPr>
-            <w:r>
-              <w:rPr>
-                <w:b/>
+                <w:color w:val="4F81BD" w:themeColor="accent1"/>
+              </w:rPr>
+            </w:pPr>
+            <w:r>
+              <w:rPr>
                 <w:color w:val="4F81BD" w:themeColor="accent1"/>
               </w:rPr>
               <w:t>0.945</w:t>
@@ -14458,21 +14452,22 @@
           <w:tcPr>
             <w:tcW w:w="1291" w:type="dxa"/>
             <w:noWrap/>
-            <w:hideMark/>
-          </w:tcPr>
-          <w:p>
-            <w:pPr>
-              <w:rPr>
-                <w:b/>
-                <w:color w:val="4F81BD" w:themeColor="accent1"/>
-              </w:rPr>
-            </w:pPr>
-            <w:r>
-              <w:rPr>
-                <w:b/>
-                <w:color w:val="4F81BD" w:themeColor="accent1"/>
-              </w:rPr>
-              <w:t>0.219</w:t>
+            <w:vAlign w:val="center"/>
+            <w:hideMark/>
+          </w:tcPr>
+          <w:p>
+            <w:pPr>
+              <w:rPr>
+                <w:b/>
+                <w:color w:val="4F81BD" w:themeColor="accent1"/>
+              </w:rPr>
+            </w:pPr>
+            <w:r>
+              <w:rPr>
+                <w:rFonts w:ascii="Calibri" w:eastAsia="Times New Roman" w:hAnsi="Calibri"/>
+                <w:color w:val="4F81BD" w:themeColor="accent1"/>
+              </w:rPr>
+              <w:t>0.335</w:t>
             </w:r>
           </w:p>
         </w:tc>
@@ -14485,13 +14480,11 @@
           <w:p>
             <w:pPr>
               <w:rPr>
-                <w:b/>
-                <w:color w:val="4F81BD" w:themeColor="accent1"/>
-              </w:rPr>
-            </w:pPr>
-            <w:r>
-              <w:rPr>
-                <w:b/>
+                <w:color w:val="4F81BD" w:themeColor="accent1"/>
+              </w:rPr>
+            </w:pPr>
+            <w:r>
+              <w:rPr>
                 <w:color w:val="4F81BD" w:themeColor="accent1"/>
               </w:rPr>
               <w:t>1.000</w:t>
@@ -14879,21 +14872,22 @@
           <w:tcPr>
             <w:tcW w:w="1291" w:type="dxa"/>
             <w:noWrap/>
-            <w:hideMark/>
-          </w:tcPr>
-          <w:p>
-            <w:pPr>
-              <w:rPr>
-                <w:b/>
-                <w:color w:val="4F81BD" w:themeColor="accent1"/>
-              </w:rPr>
-            </w:pPr>
-            <w:r>
-              <w:rPr>
-                <w:b/>
-                <w:color w:val="4F81BD" w:themeColor="accent1"/>
-              </w:rPr>
-              <w:t>0.300</w:t>
+            <w:vAlign w:val="center"/>
+            <w:hideMark/>
+          </w:tcPr>
+          <w:p>
+            <w:pPr>
+              <w:rPr>
+                <w:b/>
+                <w:color w:val="4F81BD" w:themeColor="accent1"/>
+              </w:rPr>
+            </w:pPr>
+            <w:r>
+              <w:rPr>
+                <w:rFonts w:ascii="Calibri" w:eastAsia="Times New Roman" w:hAnsi="Calibri"/>
+                <w:color w:val="4F81BD" w:themeColor="accent1"/>
+              </w:rPr>
+              <w:t>0.316</w:t>
             </w:r>
           </w:p>
         </w:tc>
@@ -14906,13 +14900,11 @@
           <w:p>
             <w:pPr>
               <w:rPr>
-                <w:b/>
-                <w:color w:val="4F81BD" w:themeColor="accent1"/>
-              </w:rPr>
-            </w:pPr>
-            <w:r>
-              <w:rPr>
-                <w:b/>
+                <w:color w:val="4F81BD" w:themeColor="accent1"/>
+              </w:rPr>
+            </w:pPr>
+            <w:r>
+              <w:rPr>
                 <w:color w:val="4F81BD" w:themeColor="accent1"/>
               </w:rPr>
               <w:t>0.945</w:t>
@@ -15300,21 +15292,31 @@
           <w:tcPr>
             <w:tcW w:w="1291" w:type="dxa"/>
             <w:noWrap/>
-            <w:hideMark/>
-          </w:tcPr>
-          <w:p>
-            <w:pPr>
-              <w:rPr>
-                <w:b/>
-                <w:color w:val="4F81BD" w:themeColor="accent1"/>
-              </w:rPr>
-            </w:pPr>
-            <w:r>
-              <w:rPr>
-                <w:b/>
-                <w:color w:val="4F81BD" w:themeColor="accent1"/>
-              </w:rPr>
-              <w:t>0.300</w:t>
+            <w:vAlign w:val="center"/>
+            <w:hideMark/>
+          </w:tcPr>
+          <w:p>
+            <w:pPr>
+              <w:rPr>
+                <w:b/>
+                <w:color w:val="4F81BD" w:themeColor="accent1"/>
+              </w:rPr>
+            </w:pPr>
+            <w:r>
+              <w:rPr>
+                <w:rFonts w:ascii="Calibri" w:eastAsia="Times New Roman" w:hAnsi="Calibri"/>
+                <w:color w:val="4F81BD" w:themeColor="accent1"/>
+              </w:rPr>
+              <w:t>0.</w:t>
+            </w:r>
+            <w:bookmarkStart w:id="0" w:name="_GoBack"/>
+            <w:bookmarkEnd w:id="0"/>
+            <w:r>
+              <w:rPr>
+                <w:rFonts w:ascii="Calibri" w:eastAsia="Times New Roman" w:hAnsi="Calibri"/>
+                <w:color w:val="4F81BD" w:themeColor="accent1"/>
+              </w:rPr>
+              <w:t>280</w:t>
             </w:r>
           </w:p>
         </w:tc>
@@ -15327,13 +15329,11 @@
           <w:p>
             <w:pPr>
               <w:rPr>
-                <w:b/>
-                <w:color w:val="4F81BD" w:themeColor="accent1"/>
-              </w:rPr>
-            </w:pPr>
-            <w:r>
-              <w:rPr>
-                <w:b/>
+                <w:color w:val="4F81BD" w:themeColor="accent1"/>
+              </w:rPr>
+            </w:pPr>
+            <w:r>
+              <w:rPr>
                 <w:color w:val="4F81BD" w:themeColor="accent1"/>
               </w:rPr>
               <w:t>0.838</w:t>
@@ -15721,21 +15721,22 @@
           <w:tcPr>
             <w:tcW w:w="1291" w:type="dxa"/>
             <w:noWrap/>
-            <w:hideMark/>
-          </w:tcPr>
-          <w:p>
-            <w:pPr>
-              <w:rPr>
-                <w:b/>
-                <w:color w:val="4F81BD" w:themeColor="accent1"/>
-              </w:rPr>
-            </w:pPr>
-            <w:r>
-              <w:rPr>
-                <w:b/>
-                <w:color w:val="4F81BD" w:themeColor="accent1"/>
-              </w:rPr>
-              <w:t>0.219</w:t>
+            <w:vAlign w:val="center"/>
+            <w:hideMark/>
+          </w:tcPr>
+          <w:p>
+            <w:pPr>
+              <w:rPr>
+                <w:b/>
+                <w:color w:val="4F81BD" w:themeColor="accent1"/>
+              </w:rPr>
+            </w:pPr>
+            <w:r>
+              <w:rPr>
+                <w:rFonts w:ascii="Calibri" w:eastAsia="Times New Roman" w:hAnsi="Calibri"/>
+                <w:color w:val="4F81BD" w:themeColor="accent1"/>
+              </w:rPr>
+              <w:t>0.198</w:t>
             </w:r>
           </w:p>
         </w:tc>
@@ -15748,13 +15749,11 @@
           <w:p>
             <w:pPr>
               <w:rPr>
-                <w:b/>
-                <w:color w:val="4F81BD" w:themeColor="accent1"/>
-              </w:rPr>
-            </w:pPr>
-            <w:r>
-              <w:rPr>
-                <w:b/>
+                <w:color w:val="4F81BD" w:themeColor="accent1"/>
+              </w:rPr>
+            </w:pPr>
+            <w:r>
+              <w:rPr>
                 <w:color w:val="4F81BD" w:themeColor="accent1"/>
               </w:rPr>
               <w:t>0.592</w:t>
@@ -16146,21 +16145,22 @@
           <w:tcPr>
             <w:tcW w:w="1291" w:type="dxa"/>
             <w:noWrap/>
-            <w:hideMark/>
-          </w:tcPr>
-          <w:p>
-            <w:pPr>
-              <w:rPr>
-                <w:b/>
-                <w:color w:val="4F81BD" w:themeColor="accent1"/>
-              </w:rPr>
-            </w:pPr>
-            <w:r>
-              <w:rPr>
-                <w:b/>
-                <w:color w:val="4F81BD" w:themeColor="accent1"/>
-              </w:rPr>
-              <w:t>0.300</w:t>
+            <w:vAlign w:val="center"/>
+            <w:hideMark/>
+          </w:tcPr>
+          <w:p>
+            <w:pPr>
+              <w:rPr>
+                <w:b/>
+                <w:color w:val="4F81BD" w:themeColor="accent1"/>
+              </w:rPr>
+            </w:pPr>
+            <w:r>
+              <w:rPr>
+                <w:rFonts w:ascii="Calibri" w:eastAsia="Times New Roman" w:hAnsi="Calibri"/>
+                <w:color w:val="4F81BD" w:themeColor="accent1"/>
+              </w:rPr>
+              <w:t>0.280</w:t>
             </w:r>
           </w:p>
         </w:tc>
@@ -16173,13 +16173,11 @@
           <w:p>
             <w:pPr>
               <w:rPr>
-                <w:b/>
-                <w:color w:val="4F81BD" w:themeColor="accent1"/>
-              </w:rPr>
-            </w:pPr>
-            <w:r>
-              <w:rPr>
-                <w:b/>
+                <w:color w:val="4F81BD" w:themeColor="accent1"/>
+              </w:rPr>
+            </w:pPr>
+            <w:r>
+              <w:rPr>
                 <w:color w:val="4F81BD" w:themeColor="accent1"/>
               </w:rPr>
               <w:t>0.838</w:t>
@@ -16567,21 +16565,22 @@
           <w:tcPr>
             <w:tcW w:w="1291" w:type="dxa"/>
             <w:noWrap/>
-            <w:hideMark/>
-          </w:tcPr>
-          <w:p>
-            <w:pPr>
-              <w:rPr>
-                <w:b/>
-                <w:color w:val="4F81BD" w:themeColor="accent1"/>
-              </w:rPr>
-            </w:pPr>
-            <w:r>
-              <w:rPr>
-                <w:b/>
-                <w:color w:val="4F81BD" w:themeColor="accent1"/>
-              </w:rPr>
-              <w:t>0.300</w:t>
+            <w:vAlign w:val="center"/>
+            <w:hideMark/>
+          </w:tcPr>
+          <w:p>
+            <w:pPr>
+              <w:rPr>
+                <w:b/>
+                <w:color w:val="4F81BD" w:themeColor="accent1"/>
+              </w:rPr>
+            </w:pPr>
+            <w:r>
+              <w:rPr>
+                <w:rFonts w:ascii="Calibri" w:eastAsia="Times New Roman" w:hAnsi="Calibri"/>
+                <w:color w:val="4F81BD" w:themeColor="accent1"/>
+              </w:rPr>
+              <w:t>0.316</w:t>
             </w:r>
           </w:p>
         </w:tc>
@@ -16594,13 +16593,11 @@
           <w:p>
             <w:pPr>
               <w:rPr>
-                <w:b/>
-                <w:color w:val="4F81BD" w:themeColor="accent1"/>
-              </w:rPr>
-            </w:pPr>
-            <w:r>
-              <w:rPr>
-                <w:b/>
+                <w:color w:val="4F81BD" w:themeColor="accent1"/>
+              </w:rPr>
+            </w:pPr>
+            <w:r>
+              <w:rPr>
                 <w:color w:val="4F81BD" w:themeColor="accent1"/>
               </w:rPr>
               <w:t>0.945</w:t>
@@ -16988,21 +16985,22 @@
           <w:tcPr>
             <w:tcW w:w="1291" w:type="dxa"/>
             <w:noWrap/>
-            <w:hideMark/>
-          </w:tcPr>
-          <w:p>
-            <w:pPr>
-              <w:rPr>
-                <w:b/>
-                <w:color w:val="4F81BD" w:themeColor="accent1"/>
-              </w:rPr>
-            </w:pPr>
-            <w:r>
-              <w:rPr>
-                <w:b/>
-                <w:color w:val="4F81BD" w:themeColor="accent1"/>
-              </w:rPr>
-              <w:t>0.300</w:t>
+            <w:vAlign w:val="center"/>
+            <w:hideMark/>
+          </w:tcPr>
+          <w:p>
+            <w:pPr>
+              <w:rPr>
+                <w:b/>
+                <w:color w:val="4F81BD" w:themeColor="accent1"/>
+              </w:rPr>
+            </w:pPr>
+            <w:r>
+              <w:rPr>
+                <w:rFonts w:ascii="Calibri" w:eastAsia="Times New Roman" w:hAnsi="Calibri"/>
+                <w:color w:val="4F81BD" w:themeColor="accent1"/>
+              </w:rPr>
+              <w:t>0.280</w:t>
             </w:r>
           </w:p>
         </w:tc>
@@ -17015,13 +17013,11 @@
           <w:p>
             <w:pPr>
               <w:rPr>
-                <w:b/>
-                <w:color w:val="4F81BD" w:themeColor="accent1"/>
-              </w:rPr>
-            </w:pPr>
-            <w:r>
-              <w:rPr>
-                <w:b/>
+                <w:color w:val="4F81BD" w:themeColor="accent1"/>
+              </w:rPr>
+            </w:pPr>
+            <w:r>
+              <w:rPr>
                 <w:color w:val="4F81BD" w:themeColor="accent1"/>
               </w:rPr>
               <w:t>0.838</w:t>
@@ -17409,21 +17405,22 @@
           <w:tcPr>
             <w:tcW w:w="1291" w:type="dxa"/>
             <w:noWrap/>
-            <w:hideMark/>
-          </w:tcPr>
-          <w:p>
-            <w:pPr>
-              <w:rPr>
-                <w:b/>
-                <w:color w:val="4F81BD" w:themeColor="accent1"/>
-              </w:rPr>
-            </w:pPr>
-            <w:r>
-              <w:rPr>
-                <w:b/>
-                <w:color w:val="4F81BD" w:themeColor="accent1"/>
-              </w:rPr>
-              <w:t>0.300</w:t>
+            <w:vAlign w:val="center"/>
+            <w:hideMark/>
+          </w:tcPr>
+          <w:p>
+            <w:pPr>
+              <w:rPr>
+                <w:b/>
+                <w:color w:val="4F81BD" w:themeColor="accent1"/>
+              </w:rPr>
+            </w:pPr>
+            <w:r>
+              <w:rPr>
+                <w:rFonts w:ascii="Calibri" w:eastAsia="Times New Roman" w:hAnsi="Calibri"/>
+                <w:color w:val="4F81BD" w:themeColor="accent1"/>
+              </w:rPr>
+              <w:t>0.280</w:t>
             </w:r>
           </w:p>
         </w:tc>
@@ -17436,13 +17433,11 @@
           <w:p>
             <w:pPr>
               <w:rPr>
-                <w:b/>
-                <w:color w:val="4F81BD" w:themeColor="accent1"/>
-              </w:rPr>
-            </w:pPr>
-            <w:r>
-              <w:rPr>
-                <w:b/>
+                <w:color w:val="4F81BD" w:themeColor="accent1"/>
+              </w:rPr>
+            </w:pPr>
+            <w:r>
+              <w:rPr>
                 <w:color w:val="4F81BD" w:themeColor="accent1"/>
               </w:rPr>
               <w:t>0.838</w:t>
@@ -17830,21 +17825,22 @@
           <w:tcPr>
             <w:tcW w:w="1291" w:type="dxa"/>
             <w:noWrap/>
-            <w:hideMark/>
-          </w:tcPr>
-          <w:p>
-            <w:pPr>
-              <w:rPr>
-                <w:b/>
-                <w:color w:val="4F81BD" w:themeColor="accent1"/>
-              </w:rPr>
-            </w:pPr>
-            <w:r>
-              <w:rPr>
-                <w:b/>
-                <w:color w:val="4F81BD" w:themeColor="accent1"/>
-              </w:rPr>
-              <w:t>0.219</w:t>
+            <w:vAlign w:val="center"/>
+            <w:hideMark/>
+          </w:tcPr>
+          <w:p>
+            <w:pPr>
+              <w:rPr>
+                <w:b/>
+                <w:color w:val="4F81BD" w:themeColor="accent1"/>
+              </w:rPr>
+            </w:pPr>
+            <w:r>
+              <w:rPr>
+                <w:rFonts w:ascii="Calibri" w:eastAsia="Times New Roman" w:hAnsi="Calibri"/>
+                <w:color w:val="4F81BD" w:themeColor="accent1"/>
+              </w:rPr>
+              <w:t>0.198</w:t>
             </w:r>
           </w:p>
         </w:tc>
@@ -17857,13 +17853,11 @@
           <w:p>
             <w:pPr>
               <w:rPr>
-                <w:b/>
-                <w:color w:val="4F81BD" w:themeColor="accent1"/>
-              </w:rPr>
-            </w:pPr>
-            <w:r>
-              <w:rPr>
-                <w:b/>
+                <w:color w:val="4F81BD" w:themeColor="accent1"/>
+              </w:rPr>
+            </w:pPr>
+            <w:r>
+              <w:rPr>
                 <w:color w:val="4F81BD" w:themeColor="accent1"/>
               </w:rPr>
               <w:t>0.592</w:t>
@@ -20337,6 +20331,7 @@
   <w:style w:type="character" w:default="1" w:styleId="DefaultParagraphFont">
     <w:name w:val="Default Paragraph Font"/>
     <w:uiPriority w:val="1"/>
+    <w:semiHidden/>
     <w:unhideWhenUsed/>
   </w:style>
   <w:style w:type="table" w:default="1" w:styleId="TableNormal">

</xml_diff>